<commit_message>
correccion de errores y se agrego documentacion
</commit_message>
<xml_diff>
--- a/02 Implementacion de Software/02.5 Pruebas/ITSZN_ISC_GPS_Stigma_CasosPrueba7_V1.0docx.docx
+++ b/02 Implementacion de Software/02.5 Pruebas/ITSZN_ISC_GPS_Stigma_CasosPrueba7_V1.0docx.docx
@@ -359,13 +359,7 @@
         <w:t xml:space="preserve"> </w:t>
       </w:r>
       <w:r>
-        <w:t>Asignar</w:t>
-      </w:r>
-      <w:r>
-        <w:t xml:space="preserve"> acción de mitigación a un riesgo</w:t>
-      </w:r>
-      <w:r>
-        <w:t>.</w:t>
+        <w:t>Asignar acción de mitigación a un riesgo.</w:t>
       </w:r>
     </w:p>
     <w:tbl>
@@ -494,13 +488,7 @@
           </w:tcPr>
           <w:p>
             <w:r>
-              <w:t xml:space="preserve">Comprobar que se pueda asignar una acción de </w:t>
-            </w:r>
-            <w:r>
-              <w:t>mitigación</w:t>
-            </w:r>
-            <w:r>
-              <w:t xml:space="preserve"> a un riesgo</w:t>
+              <w:t>Comprobar que se pueda asignar una acción de mitigación a un riesgo</w:t>
             </w:r>
           </w:p>
         </w:tc>
@@ -743,8 +731,8 @@
         <w:tblLook w:val="04A0" w:firstRow="1" w:lastRow="0" w:firstColumn="1" w:lastColumn="0" w:noHBand="0" w:noVBand="1"/>
       </w:tblPr>
       <w:tblGrid>
-        <w:gridCol w:w="1704"/>
-        <w:gridCol w:w="8786"/>
+        <w:gridCol w:w="1630"/>
+        <w:gridCol w:w="9187"/>
       </w:tblGrid>
       <w:tr>
         <w:trPr>
@@ -855,13 +843,10 @@
           </w:tcPr>
           <w:p>
             <w:r>
-              <w:t xml:space="preserve">Comprobar que no se puede asignar una acción de </w:t>
-            </w:r>
-            <w:r>
-              <w:t>mitigación</w:t>
-            </w:r>
-            <w:r>
-              <w:t xml:space="preserve"> a un riesgo que no ha sido seleccionado    </w:t>
+              <w:t>Comprobar que no se puede asignar una acción de mitigación a un riesgo</w:t>
+            </w:r>
+            <w:r>
+              <w:t xml:space="preserve"> que no ha sido seleccionado y tampoco tenga una acción de mitigación </w:t>
             </w:r>
           </w:p>
         </w:tc>
@@ -917,6 +902,7 @@
               <w:rPr>
                 <w:b/>
               </w:rPr>
+              <w:lastRenderedPageBreak/>
               <w:t>Entradas</w:t>
             </w:r>
           </w:p>
@@ -926,8 +912,53 @@
             <w:tcW w:w="8786" w:type="dxa"/>
           </w:tcPr>
           <w:p>
-            <w:bookmarkStart w:id="2" w:name="_GoBack"/>
-            <w:bookmarkEnd w:id="2"/>
+            <w:r>
+              <w:rPr>
+                <w:noProof/>
+                <w:lang w:eastAsia="es-MX"/>
+              </w:rPr>
+              <w:drawing>
+                <wp:inline distT="0" distB="0" distL="0" distR="0">
+                  <wp:extent cx="5696745" cy="4363059"/>
+                  <wp:effectExtent l="0" t="0" r="0" b="0"/>
+                  <wp:docPr id="1" name="Imagen 1"/>
+                  <wp:cNvGraphicFramePr>
+                    <a:graphicFrameLocks xmlns:a="http://schemas.openxmlformats.org/drawingml/2006/main" noChangeAspect="1"/>
+                  </wp:cNvGraphicFramePr>
+                  <a:graphic xmlns:a="http://schemas.openxmlformats.org/drawingml/2006/main">
+                    <a:graphicData uri="http://schemas.openxmlformats.org/drawingml/2006/picture">
+                      <pic:pic xmlns:pic="http://schemas.openxmlformats.org/drawingml/2006/picture">
+                        <pic:nvPicPr>
+                          <pic:cNvPr id="1" name="BE04380.tmp"/>
+                          <pic:cNvPicPr/>
+                        </pic:nvPicPr>
+                        <pic:blipFill>
+                          <a:blip r:embed="rId10">
+                            <a:extLst>
+                              <a:ext uri="{28A0092B-C50C-407E-A947-70E740481C1C}">
+                                <a14:useLocalDpi xmlns:a14="http://schemas.microsoft.com/office/drawing/2010/main" val="0"/>
+                              </a:ext>
+                            </a:extLst>
+                          </a:blip>
+                          <a:stretch>
+                            <a:fillRect/>
+                          </a:stretch>
+                        </pic:blipFill>
+                        <pic:spPr>
+                          <a:xfrm>
+                            <a:off x="0" y="0"/>
+                            <a:ext cx="5696745" cy="4363059"/>
+                          </a:xfrm>
+                          <a:prstGeom prst="rect">
+                            <a:avLst/>
+                          </a:prstGeom>
+                        </pic:spPr>
+                      </pic:pic>
+                    </a:graphicData>
+                  </a:graphic>
+                </wp:inline>
+              </w:drawing>
+            </w:r>
           </w:p>
         </w:tc>
       </w:tr>
@@ -959,13 +990,7 @@
           </w:tcPr>
           <w:p>
             <w:r>
-              <w:t xml:space="preserve">Mensaje de seleccione un riesgo y de una acción de </w:t>
-            </w:r>
-            <w:r>
-              <w:t xml:space="preserve">mitigación </w:t>
-            </w:r>
-            <w:r>
-              <w:t xml:space="preserve">  </w:t>
+              <w:t xml:space="preserve">Mensaje de seleccione un riesgo y de una acción de mitigación   </w:t>
             </w:r>
           </w:p>
         </w:tc>
@@ -988,6 +1013,7 @@
               <w:rPr>
                 <w:b/>
               </w:rPr>
+              <w:lastRenderedPageBreak/>
               <w:t>Salidas Obtenidas</w:t>
             </w:r>
           </w:p>
@@ -996,11 +1022,62 @@
           <w:tcPr>
             <w:tcW w:w="8786" w:type="dxa"/>
           </w:tcPr>
-          <w:p/>
+          <w:p>
+            <w:r>
+              <w:rPr>
+                <w:noProof/>
+                <w:lang w:eastAsia="es-MX"/>
+              </w:rPr>
+              <w:drawing>
+                <wp:inline distT="0" distB="0" distL="0" distR="0">
+                  <wp:extent cx="5668166" cy="4334480"/>
+                  <wp:effectExtent l="0" t="0" r="8890" b="9525"/>
+                  <wp:docPr id="3" name="Imagen 3"/>
+                  <wp:cNvGraphicFramePr>
+                    <a:graphicFrameLocks xmlns:a="http://schemas.openxmlformats.org/drawingml/2006/main" noChangeAspect="1"/>
+                  </wp:cNvGraphicFramePr>
+                  <a:graphic xmlns:a="http://schemas.openxmlformats.org/drawingml/2006/main">
+                    <a:graphicData uri="http://schemas.openxmlformats.org/drawingml/2006/picture">
+                      <pic:pic xmlns:pic="http://schemas.openxmlformats.org/drawingml/2006/picture">
+                        <pic:nvPicPr>
+                          <pic:cNvPr id="3" name="BE04178.tmp"/>
+                          <pic:cNvPicPr/>
+                        </pic:nvPicPr>
+                        <pic:blipFill>
+                          <a:blip r:embed="rId11">
+                            <a:extLst>
+                              <a:ext uri="{28A0092B-C50C-407E-A947-70E740481C1C}">
+                                <a14:useLocalDpi xmlns:a14="http://schemas.microsoft.com/office/drawing/2010/main" val="0"/>
+                              </a:ext>
+                            </a:extLst>
+                          </a:blip>
+                          <a:stretch>
+                            <a:fillRect/>
+                          </a:stretch>
+                        </pic:blipFill>
+                        <pic:spPr>
+                          <a:xfrm>
+                            <a:off x="0" y="0"/>
+                            <a:ext cx="5668166" cy="4334480"/>
+                          </a:xfrm>
+                          <a:prstGeom prst="rect">
+                            <a:avLst/>
+                          </a:prstGeom>
+                        </pic:spPr>
+                      </pic:pic>
+                    </a:graphicData>
+                  </a:graphic>
+                </wp:inline>
+              </w:drawing>
+            </w:r>
+          </w:p>
         </w:tc>
       </w:tr>
     </w:tbl>
-    <w:p/>
+    <w:p>
+      <w:bookmarkStart w:id="2" w:name="_GoBack"/>
+      <w:bookmarkEnd w:id="2"/>
+    </w:p>
     <w:p/>
     <w:p/>
     <w:p/>
@@ -1010,7 +1087,7 @@
     <w:p/>
     <w:p/>
     <w:sectPr>
-      <w:headerReference w:type="default" r:id="rId10"/>
+      <w:headerReference w:type="default" r:id="rId12"/>
       <w:pgSz w:w="11906" w:h="16838"/>
       <w:pgMar w:top="1417" w:right="1701" w:bottom="1417" w:left="1701" w:header="708" w:footer="708" w:gutter="0"/>
       <w:cols w:space="708"/>
@@ -1164,7 +1241,7 @@
       <w:rPr>
         <w:noProof/>
       </w:rPr>
-      <w:t>2</w:t>
+      <w:t>4</w:t>
     </w:r>
     <w:r>
       <w:fldChar w:fldCharType="end"/>
@@ -1185,7 +1262,7 @@
       <w:rPr>
         <w:noProof/>
       </w:rPr>
-      <w:t>3</w:t>
+      <w:t>5</w:t>
     </w:r>
     <w:r>
       <w:rPr>
@@ -2527,7 +2604,7 @@
 </file>
 
 <file path=customXml/itemProps1.xml><?xml version="1.0" encoding="utf-8"?>
-<ds:datastoreItem xmlns:ds="http://schemas.openxmlformats.org/officeDocument/2006/customXml" ds:itemID="{B7380105-E789-4132-93F5-7198ABB64B3E}">
+<ds:datastoreItem xmlns:ds="http://schemas.openxmlformats.org/officeDocument/2006/customXml" ds:itemID="{678BB3C5-4B11-46F1-AF88-4F6FE5016451}">
   <ds:schemaRefs>
     <ds:schemaRef ds:uri="http://schemas.openxmlformats.org/officeDocument/2006/bibliography"/>
   </ds:schemaRefs>

</xml_diff>